<commit_message>
Finalização do backend e frontend versão Web
</commit_message>
<xml_diff>
--- a/docs/etapa2/Projeto Integrado - Puc Minas.docx
+++ b/docs/etapa2/Projeto Integrado - Puc Minas.docx
@@ -1,6 +1,6 @@
 
 <file path=word/document.xml><?xml version="1.0" encoding="utf-8"?>
-<w:document xmlns:wpc="http://schemas.microsoft.com/office/word/2010/wordprocessingCanvas" xmlns:cx="http://schemas.microsoft.com/office/drawing/2014/chartex" xmlns:cx1="http://schemas.microsoft.com/office/drawing/2015/9/8/chartex" xmlns:cx2="http://schemas.microsoft.com/office/drawing/2015/10/21/chartex" xmlns:cx3="http://schemas.microsoft.com/office/drawing/2016/5/9/chartex" xmlns:cx4="http://schemas.microsoft.com/office/drawing/2016/5/10/chartex" xmlns:cx5="http://schemas.microsoft.com/office/drawing/2016/5/11/chartex" xmlns:cx6="http://schemas.microsoft.com/office/drawing/2016/5/12/chartex" xmlns:cx7="http://schemas.microsoft.com/office/drawing/2016/5/13/chartex" xmlns:cx8="http://schemas.microsoft.com/office/drawing/2016/5/14/chartex" xmlns:mc="http://schemas.openxmlformats.org/markup-compatibility/2006" xmlns:aink="http://schemas.microsoft.com/office/drawing/2016/ink" xmlns:am3d="http://schemas.microsoft.com/office/drawing/2017/model3d" xmlns:o="urn:schemas-microsoft-com:office:office" xmlns:r="http://schemas.openxmlformats.org/officeDocument/2006/relationships" xmlns:m="http://schemas.openxmlformats.org/officeDocument/2006/math" xmlns:v="urn:schemas-microsoft-com:vml" xmlns:wp14="http://schemas.microsoft.com/office/word/2010/wordprocessingDrawing" xmlns:wp="http://schemas.openxmlformats.org/drawingml/2006/wordprocessingDrawing" xmlns:w10="urn:schemas-microsoft-com:office:word" xmlns:w="http://schemas.openxmlformats.org/wordprocessingml/2006/main" xmlns:w14="http://schemas.microsoft.com/office/word/2010/wordml" xmlns:w15="http://schemas.microsoft.com/office/word/2012/wordml" xmlns:w16cex="http://schemas.microsoft.com/office/word/2018/wordml/cex" xmlns:w16cid="http://schemas.microsoft.com/office/word/2016/wordml/cid" xmlns:w16="http://schemas.microsoft.com/office/word/2018/wordml" xmlns:w16sdtdh="http://schemas.microsoft.com/office/word/2020/wordml/sdtdatahash" xmlns:w16se="http://schemas.microsoft.com/office/word/2015/wordml/symex" xmlns:wpg="http://schemas.microsoft.com/office/word/2010/wordprocessingGroup" xmlns:wpi="http://schemas.microsoft.com/office/word/2010/wordprocessingInk" xmlns:wne="http://schemas.microsoft.com/office/word/2006/wordml" xmlns:wps="http://schemas.microsoft.com/office/word/2010/wordprocessingShape" mc:Ignorable="w14 w15 w16se w16cid w16 w16cex w16sdtdh wp14">
+<w:document xmlns:wpc="http://schemas.microsoft.com/office/word/2010/wordprocessingCanvas" xmlns:cx="http://schemas.microsoft.com/office/drawing/2014/chartex" xmlns:cx1="http://schemas.microsoft.com/office/drawing/2015/9/8/chartex" xmlns:cx2="http://schemas.microsoft.com/office/drawing/2015/10/21/chartex" xmlns:cx3="http://schemas.microsoft.com/office/drawing/2016/5/9/chartex" xmlns:cx4="http://schemas.microsoft.com/office/drawing/2016/5/10/chartex" xmlns:cx5="http://schemas.microsoft.com/office/drawing/2016/5/11/chartex" xmlns:cx6="http://schemas.microsoft.com/office/drawing/2016/5/12/chartex" xmlns:cx7="http://schemas.microsoft.com/office/drawing/2016/5/13/chartex" xmlns:cx8="http://schemas.microsoft.com/office/drawing/2016/5/14/chartex" xmlns:mc="http://schemas.openxmlformats.org/markup-compatibility/2006" xmlns:aink="http://schemas.microsoft.com/office/drawing/2016/ink" xmlns:am3d="http://schemas.microsoft.com/office/drawing/2017/model3d" xmlns:o="urn:schemas-microsoft-com:office:office" xmlns:oel="http://schemas.microsoft.com/office/2019/extlst" xmlns:r="http://schemas.openxmlformats.org/officeDocument/2006/relationships" xmlns:m="http://schemas.openxmlformats.org/officeDocument/2006/math" xmlns:v="urn:schemas-microsoft-com:vml" xmlns:wp14="http://schemas.microsoft.com/office/word/2010/wordprocessingDrawing" xmlns:wp="http://schemas.openxmlformats.org/drawingml/2006/wordprocessingDrawing" xmlns:w10="urn:schemas-microsoft-com:office:word" xmlns:w="http://schemas.openxmlformats.org/wordprocessingml/2006/main" xmlns:w14="http://schemas.microsoft.com/office/word/2010/wordml" xmlns:w15="http://schemas.microsoft.com/office/word/2012/wordml" xmlns:w16cex="http://schemas.microsoft.com/office/word/2018/wordml/cex" xmlns:w16cid="http://schemas.microsoft.com/office/word/2016/wordml/cid" xmlns:w16="http://schemas.microsoft.com/office/word/2018/wordml" xmlns:w16sdtdh="http://schemas.microsoft.com/office/word/2020/wordml/sdtdatahash" xmlns:w16se="http://schemas.microsoft.com/office/word/2015/wordml/symex" xmlns:wpg="http://schemas.microsoft.com/office/word/2010/wordprocessingGroup" xmlns:wpi="http://schemas.microsoft.com/office/word/2010/wordprocessingInk" xmlns:wne="http://schemas.microsoft.com/office/word/2006/wordml" xmlns:wps="http://schemas.microsoft.com/office/word/2010/wordprocessingShape" mc:Ignorable="w14 w15 w16se w16cid w16 w16cex w16sdtdh wp14">
   <w:body>
     <w:p>
       <w:pPr>
@@ -7939,16 +7939,8 @@
               <w:rPr>
                 <w:b/>
               </w:rPr>
-              <w:t>Dificuldade (B/M/</w:t>
-            </w:r>
-            <w:proofErr w:type="gramStart"/>
-            <w:r>
-              <w:rPr>
-                <w:b/>
-              </w:rPr>
-              <w:t>A)*</w:t>
-            </w:r>
-            <w:proofErr w:type="gramEnd"/>
+              <w:t>Dificuldade (B/M/A)*</w:t>
+            </w:r>
           </w:p>
         </w:tc>
         <w:tc>
@@ -7985,16 +7977,8 @@
               <w:rPr>
                 <w:b/>
               </w:rPr>
-              <w:t>(B/M/</w:t>
-            </w:r>
-            <w:proofErr w:type="gramStart"/>
-            <w:r>
-              <w:rPr>
-                <w:b/>
-              </w:rPr>
-              <w:t>A)*</w:t>
-            </w:r>
-            <w:proofErr w:type="gramEnd"/>
+              <w:t>(B/M/A)*</w:t>
+            </w:r>
           </w:p>
         </w:tc>
       </w:tr>
@@ -13671,10 +13655,10 @@
           <w:noProof/>
         </w:rPr>
         <w:drawing>
-          <wp:inline distT="0" distB="0" distL="0" distR="0" wp14:anchorId="76590A2F" wp14:editId="5C7B0695">
-            <wp:extent cx="5275580" cy="6214745"/>
-            <wp:effectExtent l="0" t="0" r="1270" b="0"/>
-            <wp:docPr id="2" name="Imagem 2"/>
+          <wp:inline distT="0" distB="0" distL="0" distR="0" wp14:anchorId="188BD893" wp14:editId="4745914B">
+            <wp:extent cx="5276850" cy="6215380"/>
+            <wp:effectExtent l="0" t="0" r="0" b="0"/>
+            <wp:docPr id="4" name="Imagem 4"/>
             <wp:cNvGraphicFramePr>
               <a:graphicFrameLocks xmlns:a="http://schemas.openxmlformats.org/drawingml/2006/main" noChangeAspect="1"/>
             </wp:cNvGraphicFramePr>
@@ -13682,7 +13666,7 @@
               <a:graphicData uri="http://schemas.openxmlformats.org/drawingml/2006/picture">
                 <pic:pic xmlns:pic="http://schemas.openxmlformats.org/drawingml/2006/picture">
                   <pic:nvPicPr>
-                    <pic:cNvPr id="0" name="Picture 1"/>
+                    <pic:cNvPr id="0" name="Picture 3"/>
                     <pic:cNvPicPr>
                       <a:picLocks noChangeAspect="1" noChangeArrowheads="1"/>
                     </pic:cNvPicPr>
@@ -13703,7 +13687,7 @@
                   <pic:spPr bwMode="auto">
                     <a:xfrm>
                       <a:off x="0" y="0"/>
-                      <a:ext cx="5275580" cy="6214745"/>
+                      <a:ext cx="5276850" cy="6215380"/>
                     </a:xfrm>
                     <a:prstGeom prst="rect">
                       <a:avLst/>
@@ -13894,7 +13878,6 @@
         </w:rPr>
       </w:pPr>
       <w:proofErr w:type="spellStart"/>
-      <w:proofErr w:type="gramStart"/>
       <w:r>
         <w:rPr>
           <w:b/>
@@ -13905,7 +13888,6 @@
         <w:t>GSCObras.App.Android</w:t>
       </w:r>
       <w:proofErr w:type="spellEnd"/>
-      <w:proofErr w:type="gramEnd"/>
       <w:r>
         <w:rPr>
           <w:sz w:val="24"/>
@@ -13951,7 +13933,6 @@
         </w:rPr>
       </w:pPr>
       <w:proofErr w:type="spellStart"/>
-      <w:proofErr w:type="gramStart"/>
       <w:r>
         <w:rPr>
           <w:b/>
@@ -13963,7 +13944,6 @@
         <w:t>GSCObras.App.iOS</w:t>
       </w:r>
       <w:proofErr w:type="spellEnd"/>
-      <w:proofErr w:type="gramEnd"/>
       <w:r>
         <w:rPr>
           <w:sz w:val="24"/>
@@ -14064,7 +14044,6 @@
         </w:rPr>
       </w:pPr>
       <w:proofErr w:type="spellStart"/>
-      <w:proofErr w:type="gramStart"/>
       <w:r>
         <w:rPr>
           <w:b/>
@@ -14093,7 +14072,6 @@
         <w:t>.Services</w:t>
       </w:r>
       <w:proofErr w:type="spellEnd"/>
-      <w:proofErr w:type="gramEnd"/>
       <w:r>
         <w:rPr>
           <w:sz w:val="24"/>
@@ -14445,7 +14423,6 @@
         </w:rPr>
       </w:pPr>
       <w:proofErr w:type="spellStart"/>
-      <w:proofErr w:type="gramStart"/>
       <w:r>
         <w:rPr>
           <w:b/>
@@ -14456,7 +14433,6 @@
         <w:t>GSCObras.Data.Services</w:t>
       </w:r>
       <w:proofErr w:type="spellEnd"/>
-      <w:proofErr w:type="gramEnd"/>
       <w:r>
         <w:rPr>
           <w:sz w:val="24"/>
@@ -14502,7 +14478,6 @@
         </w:rPr>
       </w:pPr>
       <w:proofErr w:type="spellStart"/>
-      <w:proofErr w:type="gramStart"/>
       <w:r>
         <w:rPr>
           <w:b/>
@@ -14513,7 +14488,6 @@
         <w:t>Microsoft.Identity.Web</w:t>
       </w:r>
       <w:proofErr w:type="spellEnd"/>
-      <w:proofErr w:type="gramEnd"/>
       <w:r>
         <w:rPr>
           <w:sz w:val="24"/>
@@ -14747,7 +14721,6 @@
         <w:t xml:space="preserve"> </w:t>
       </w:r>
       <w:proofErr w:type="spellStart"/>
-      <w:proofErr w:type="gramStart"/>
       <w:r>
         <w:rPr>
           <w:b/>
@@ -14755,10 +14728,18 @@
           <w:sz w:val="24"/>
           <w:szCs w:val="24"/>
         </w:rPr>
-        <w:t>ObrasGSC.MedicaoServico.Functions</w:t>
+        <w:t>GSCObras</w:t>
+      </w:r>
+      <w:r>
+        <w:rPr>
+          <w:b/>
+          <w:bCs/>
+          <w:sz w:val="24"/>
+          <w:szCs w:val="24"/>
+        </w:rPr>
+        <w:t>.MedicaoServico.Functions</w:t>
       </w:r>
       <w:proofErr w:type="spellEnd"/>
-      <w:proofErr w:type="gramEnd"/>
       <w:r>
         <w:rPr>
           <w:sz w:val="24"/>
@@ -14813,7 +14794,6 @@
         </w:rPr>
       </w:pPr>
       <w:proofErr w:type="spellStart"/>
-      <w:proofErr w:type="gramStart"/>
       <w:r>
         <w:rPr>
           <w:b/>
@@ -14821,10 +14801,18 @@
           <w:sz w:val="24"/>
           <w:szCs w:val="24"/>
         </w:rPr>
-        <w:t>ObrasGSC.MedicaoServico.Core</w:t>
+        <w:t>GSCObras</w:t>
+      </w:r>
+      <w:r>
+        <w:rPr>
+          <w:b/>
+          <w:bCs/>
+          <w:sz w:val="24"/>
+          <w:szCs w:val="24"/>
+        </w:rPr>
+        <w:t>.MedicaoServico.Core</w:t>
       </w:r>
       <w:proofErr w:type="spellEnd"/>
-      <w:proofErr w:type="gramEnd"/>
       <w:r>
         <w:rPr>
           <w:sz w:val="24"/>
@@ -14854,7 +14842,6 @@
         </w:rPr>
       </w:pPr>
       <w:proofErr w:type="spellStart"/>
-      <w:proofErr w:type="gramStart"/>
       <w:r>
         <w:rPr>
           <w:b/>
@@ -14862,10 +14849,18 @@
           <w:sz w:val="24"/>
           <w:szCs w:val="24"/>
         </w:rPr>
-        <w:t>ObrasGSC.MedicaoServico.Core.Tests</w:t>
+        <w:t>GSCObras</w:t>
+      </w:r>
+      <w:r>
+        <w:rPr>
+          <w:b/>
+          <w:bCs/>
+          <w:sz w:val="24"/>
+          <w:szCs w:val="24"/>
+        </w:rPr>
+        <w:t>.MedicaoServico.Core.Tests</w:t>
       </w:r>
       <w:proofErr w:type="spellEnd"/>
-      <w:proofErr w:type="gramEnd"/>
       <w:r>
         <w:rPr>
           <w:sz w:val="24"/>
@@ -14895,7 +14890,7 @@
           <w:sz w:val="24"/>
           <w:szCs w:val="24"/>
         </w:rPr>
-        <w:t>ObrasGSC</w:t>
+        <w:t>GSCObras</w:t>
       </w:r>
       <w:proofErr w:type="spellEnd"/>
       <w:r>
@@ -14905,7 +14900,16 @@
           <w:sz w:val="24"/>
           <w:szCs w:val="24"/>
         </w:rPr>
-        <w:t xml:space="preserve"> Infraestrutura</w:t>
+        <w:t xml:space="preserve"> </w:t>
+      </w:r>
+      <w:r>
+        <w:rPr>
+          <w:b/>
+          <w:bCs/>
+          <w:sz w:val="24"/>
+          <w:szCs w:val="24"/>
+        </w:rPr>
+        <w:t>Infraestrutura</w:t>
       </w:r>
       <w:r>
         <w:rPr>
@@ -14936,7 +14940,6 @@
         </w:rPr>
       </w:pPr>
       <w:proofErr w:type="spellStart"/>
-      <w:proofErr w:type="gramStart"/>
       <w:r>
         <w:rPr>
           <w:b/>
@@ -14944,10 +14947,18 @@
           <w:sz w:val="24"/>
           <w:szCs w:val="24"/>
         </w:rPr>
-        <w:t>ObrasGSC.MedicaoServico.Infra.Data</w:t>
+        <w:t>GSCObras</w:t>
+      </w:r>
+      <w:r>
+        <w:rPr>
+          <w:b/>
+          <w:bCs/>
+          <w:sz w:val="24"/>
+          <w:szCs w:val="24"/>
+        </w:rPr>
+        <w:t>.MedicaoServico.Infra.Data</w:t>
       </w:r>
       <w:proofErr w:type="spellEnd"/>
-      <w:proofErr w:type="gramEnd"/>
       <w:r>
         <w:rPr>
           <w:sz w:val="24"/>
@@ -14970,7 +14981,6 @@
         </w:rPr>
       </w:pPr>
       <w:proofErr w:type="spellStart"/>
-      <w:proofErr w:type="gramStart"/>
       <w:r>
         <w:rPr>
           <w:b/>
@@ -14978,10 +14988,18 @@
           <w:sz w:val="24"/>
           <w:szCs w:val="24"/>
         </w:rPr>
-        <w:t>ObrasGSC.MedicaoServico.Infra.Bus</w:t>
+        <w:t>GSCObras</w:t>
+      </w:r>
+      <w:r>
+        <w:rPr>
+          <w:b/>
+          <w:bCs/>
+          <w:sz w:val="24"/>
+          <w:szCs w:val="24"/>
+        </w:rPr>
+        <w:t>.MedicaoServico.Infra.Bus</w:t>
       </w:r>
       <w:proofErr w:type="spellEnd"/>
-      <w:proofErr w:type="gramEnd"/>
       <w:r>
         <w:rPr>
           <w:sz w:val="24"/>
@@ -15018,7 +15036,6 @@
         </w:rPr>
       </w:pPr>
       <w:proofErr w:type="spellStart"/>
-      <w:proofErr w:type="gramStart"/>
       <w:r>
         <w:rPr>
           <w:b/>
@@ -15029,7 +15046,6 @@
         <w:t>Microsoft.Azure.Cosmos</w:t>
       </w:r>
       <w:proofErr w:type="spellEnd"/>
-      <w:proofErr w:type="gramEnd"/>
       <w:r>
         <w:rPr>
           <w:sz w:val="24"/>
@@ -15128,7 +15144,6 @@
         </w:rPr>
       </w:pPr>
       <w:proofErr w:type="spellStart"/>
-      <w:proofErr w:type="gramStart"/>
       <w:r>
         <w:rPr>
           <w:b/>
@@ -15139,7 +15154,6 @@
         <w:t>Azure.Messaging.ServiceBus</w:t>
       </w:r>
       <w:proofErr w:type="spellEnd"/>
-      <w:proofErr w:type="gramEnd"/>
       <w:r>
         <w:rPr>
           <w:sz w:val="24"/>
@@ -16581,7 +16595,6 @@
         <w:t xml:space="preserve">, padrão de troca de dados, </w:t>
       </w:r>
       <w:proofErr w:type="spellStart"/>
-      <w:proofErr w:type="gramStart"/>
       <w:r>
         <w:rPr>
           <w:color w:val="000000"/>
@@ -16599,7 +16612,6 @@
         </w:rPr>
         <w:t>)  entre</w:t>
       </w:r>
-      <w:proofErr w:type="gramEnd"/>
       <w:r>
         <w:rPr>
           <w:color w:val="000000"/>
@@ -17089,7 +17101,6 @@
         <w:t xml:space="preserve">- </w:t>
       </w:r>
       <w:proofErr w:type="spellStart"/>
-      <w:proofErr w:type="gramStart"/>
       <w:r>
         <w:rPr>
           <w:sz w:val="24"/>
@@ -17098,7 +17109,6 @@
         <w:t>xxxxxxxxxxxxxx</w:t>
       </w:r>
       <w:proofErr w:type="spellEnd"/>
-      <w:proofErr w:type="gramEnd"/>
     </w:p>
     <w:p>
       <w:pPr>
@@ -17127,7 +17137,6 @@
         <w:t xml:space="preserve">- </w:t>
       </w:r>
       <w:proofErr w:type="spellStart"/>
-      <w:proofErr w:type="gramStart"/>
       <w:r>
         <w:rPr>
           <w:sz w:val="24"/>
@@ -17136,7 +17145,6 @@
         <w:t>xxxxxxxxxxxxxx</w:t>
       </w:r>
       <w:proofErr w:type="spellEnd"/>
-      <w:proofErr w:type="gramEnd"/>
     </w:p>
     <w:p>
       <w:pPr>
@@ -17162,23 +17170,7 @@
           <w:sz w:val="24"/>
           <w:szCs w:val="24"/>
         </w:rPr>
-        <w:t xml:space="preserve">- </w:t>
-      </w:r>
-      <w:proofErr w:type="gramStart"/>
-      <w:r>
-        <w:rPr>
-          <w:sz w:val="24"/>
-          <w:szCs w:val="24"/>
-        </w:rPr>
-        <w:t>etc.</w:t>
-      </w:r>
-      <w:proofErr w:type="gramEnd"/>
-      <w:r>
-        <w:rPr>
-          <w:sz w:val="24"/>
-          <w:szCs w:val="24"/>
-        </w:rPr>
-        <w:t>..</w:t>
+        <w:t>- etc...</w:t>
       </w:r>
     </w:p>
     <w:p>
@@ -18251,7 +18243,7 @@
 </file>
 
 <file path=word/endnotes.xml><?xml version="1.0" encoding="utf-8"?>
-<w:endnotes xmlns:wpc="http://schemas.microsoft.com/office/word/2010/wordprocessingCanvas" xmlns:cx="http://schemas.microsoft.com/office/drawing/2014/chartex" xmlns:cx1="http://schemas.microsoft.com/office/drawing/2015/9/8/chartex" xmlns:cx2="http://schemas.microsoft.com/office/drawing/2015/10/21/chartex" xmlns:cx3="http://schemas.microsoft.com/office/drawing/2016/5/9/chartex" xmlns:cx4="http://schemas.microsoft.com/office/drawing/2016/5/10/chartex" xmlns:cx5="http://schemas.microsoft.com/office/drawing/2016/5/11/chartex" xmlns:cx6="http://schemas.microsoft.com/office/drawing/2016/5/12/chartex" xmlns:cx7="http://schemas.microsoft.com/office/drawing/2016/5/13/chartex" xmlns:cx8="http://schemas.microsoft.com/office/drawing/2016/5/14/chartex" xmlns:mc="http://schemas.openxmlformats.org/markup-compatibility/2006" xmlns:aink="http://schemas.microsoft.com/office/drawing/2016/ink" xmlns:am3d="http://schemas.microsoft.com/office/drawing/2017/model3d" xmlns:o="urn:schemas-microsoft-com:office:office" xmlns:r="http://schemas.openxmlformats.org/officeDocument/2006/relationships" xmlns:m="http://schemas.openxmlformats.org/officeDocument/2006/math" xmlns:v="urn:schemas-microsoft-com:vml" xmlns:wp14="http://schemas.microsoft.com/office/word/2010/wordprocessingDrawing" xmlns:wp="http://schemas.openxmlformats.org/drawingml/2006/wordprocessingDrawing" xmlns:w10="urn:schemas-microsoft-com:office:word" xmlns:w="http://schemas.openxmlformats.org/wordprocessingml/2006/main" xmlns:w14="http://schemas.microsoft.com/office/word/2010/wordml" xmlns:w15="http://schemas.microsoft.com/office/word/2012/wordml" xmlns:w16cex="http://schemas.microsoft.com/office/word/2018/wordml/cex" xmlns:w16cid="http://schemas.microsoft.com/office/word/2016/wordml/cid" xmlns:w16="http://schemas.microsoft.com/office/word/2018/wordml" xmlns:w16sdtdh="http://schemas.microsoft.com/office/word/2020/wordml/sdtdatahash" xmlns:w16se="http://schemas.microsoft.com/office/word/2015/wordml/symex" xmlns:wpg="http://schemas.microsoft.com/office/word/2010/wordprocessingGroup" xmlns:wpi="http://schemas.microsoft.com/office/word/2010/wordprocessingInk" xmlns:wne="http://schemas.microsoft.com/office/word/2006/wordml" xmlns:wps="http://schemas.microsoft.com/office/word/2010/wordprocessingShape" mc:Ignorable="w14 w15 w16se w16cid w16 w16cex w16sdtdh wp14">
+<w:endnotes xmlns:wpc="http://schemas.microsoft.com/office/word/2010/wordprocessingCanvas" xmlns:cx="http://schemas.microsoft.com/office/drawing/2014/chartex" xmlns:cx1="http://schemas.microsoft.com/office/drawing/2015/9/8/chartex" xmlns:cx2="http://schemas.microsoft.com/office/drawing/2015/10/21/chartex" xmlns:cx3="http://schemas.microsoft.com/office/drawing/2016/5/9/chartex" xmlns:cx4="http://schemas.microsoft.com/office/drawing/2016/5/10/chartex" xmlns:cx5="http://schemas.microsoft.com/office/drawing/2016/5/11/chartex" xmlns:cx6="http://schemas.microsoft.com/office/drawing/2016/5/12/chartex" xmlns:cx7="http://schemas.microsoft.com/office/drawing/2016/5/13/chartex" xmlns:cx8="http://schemas.microsoft.com/office/drawing/2016/5/14/chartex" xmlns:mc="http://schemas.openxmlformats.org/markup-compatibility/2006" xmlns:aink="http://schemas.microsoft.com/office/drawing/2016/ink" xmlns:am3d="http://schemas.microsoft.com/office/drawing/2017/model3d" xmlns:o="urn:schemas-microsoft-com:office:office" xmlns:oel="http://schemas.microsoft.com/office/2019/extlst" xmlns:r="http://schemas.openxmlformats.org/officeDocument/2006/relationships" xmlns:m="http://schemas.openxmlformats.org/officeDocument/2006/math" xmlns:v="urn:schemas-microsoft-com:vml" xmlns:wp14="http://schemas.microsoft.com/office/word/2010/wordprocessingDrawing" xmlns:wp="http://schemas.openxmlformats.org/drawingml/2006/wordprocessingDrawing" xmlns:w10="urn:schemas-microsoft-com:office:word" xmlns:w="http://schemas.openxmlformats.org/wordprocessingml/2006/main" xmlns:w14="http://schemas.microsoft.com/office/word/2010/wordml" xmlns:w15="http://schemas.microsoft.com/office/word/2012/wordml" xmlns:w16cex="http://schemas.microsoft.com/office/word/2018/wordml/cex" xmlns:w16cid="http://schemas.microsoft.com/office/word/2016/wordml/cid" xmlns:w16="http://schemas.microsoft.com/office/word/2018/wordml" xmlns:w16sdtdh="http://schemas.microsoft.com/office/word/2020/wordml/sdtdatahash" xmlns:w16se="http://schemas.microsoft.com/office/word/2015/wordml/symex" xmlns:wpg="http://schemas.microsoft.com/office/word/2010/wordprocessingGroup" xmlns:wpi="http://schemas.microsoft.com/office/word/2010/wordprocessingInk" xmlns:wne="http://schemas.microsoft.com/office/word/2006/wordml" xmlns:wps="http://schemas.microsoft.com/office/word/2010/wordprocessingShape" mc:Ignorable="w14 w15 w16se w16cid w16 w16cex w16sdtdh wp14">
   <w:endnote w:type="separator" w:id="-1">
     <w:p>
       <w:r>
@@ -18270,7 +18262,7 @@
 </file>
 
 <file path=word/footer1.xml><?xml version="1.0" encoding="utf-8"?>
-<w:ftr xmlns:wpc="http://schemas.microsoft.com/office/word/2010/wordprocessingCanvas" xmlns:cx="http://schemas.microsoft.com/office/drawing/2014/chartex" xmlns:cx1="http://schemas.microsoft.com/office/drawing/2015/9/8/chartex" xmlns:cx2="http://schemas.microsoft.com/office/drawing/2015/10/21/chartex" xmlns:cx3="http://schemas.microsoft.com/office/drawing/2016/5/9/chartex" xmlns:cx4="http://schemas.microsoft.com/office/drawing/2016/5/10/chartex" xmlns:cx5="http://schemas.microsoft.com/office/drawing/2016/5/11/chartex" xmlns:cx6="http://schemas.microsoft.com/office/drawing/2016/5/12/chartex" xmlns:cx7="http://schemas.microsoft.com/office/drawing/2016/5/13/chartex" xmlns:cx8="http://schemas.microsoft.com/office/drawing/2016/5/14/chartex" xmlns:mc="http://schemas.openxmlformats.org/markup-compatibility/2006" xmlns:aink="http://schemas.microsoft.com/office/drawing/2016/ink" xmlns:am3d="http://schemas.microsoft.com/office/drawing/2017/model3d" xmlns:o="urn:schemas-microsoft-com:office:office" xmlns:r="http://schemas.openxmlformats.org/officeDocument/2006/relationships" xmlns:m="http://schemas.openxmlformats.org/officeDocument/2006/math" xmlns:v="urn:schemas-microsoft-com:vml" xmlns:wp14="http://schemas.microsoft.com/office/word/2010/wordprocessingDrawing" xmlns:wp="http://schemas.openxmlformats.org/drawingml/2006/wordprocessingDrawing" xmlns:w10="urn:schemas-microsoft-com:office:word" xmlns:w="http://schemas.openxmlformats.org/wordprocessingml/2006/main" xmlns:w14="http://schemas.microsoft.com/office/word/2010/wordml" xmlns:w15="http://schemas.microsoft.com/office/word/2012/wordml" xmlns:w16cex="http://schemas.microsoft.com/office/word/2018/wordml/cex" xmlns:w16cid="http://schemas.microsoft.com/office/word/2016/wordml/cid" xmlns:w16="http://schemas.microsoft.com/office/word/2018/wordml" xmlns:w16sdtdh="http://schemas.microsoft.com/office/word/2020/wordml/sdtdatahash" xmlns:w16se="http://schemas.microsoft.com/office/word/2015/wordml/symex" xmlns:wpg="http://schemas.microsoft.com/office/word/2010/wordprocessingGroup" xmlns:wpi="http://schemas.microsoft.com/office/word/2010/wordprocessingInk" xmlns:wne="http://schemas.microsoft.com/office/word/2006/wordml" xmlns:wps="http://schemas.microsoft.com/office/word/2010/wordprocessingShape" mc:Ignorable="w14 w15 w16se w16cid w16 w16cex w16sdtdh wp14">
+<w:ftr xmlns:wpc="http://schemas.microsoft.com/office/word/2010/wordprocessingCanvas" xmlns:cx="http://schemas.microsoft.com/office/drawing/2014/chartex" xmlns:cx1="http://schemas.microsoft.com/office/drawing/2015/9/8/chartex" xmlns:cx2="http://schemas.microsoft.com/office/drawing/2015/10/21/chartex" xmlns:cx3="http://schemas.microsoft.com/office/drawing/2016/5/9/chartex" xmlns:cx4="http://schemas.microsoft.com/office/drawing/2016/5/10/chartex" xmlns:cx5="http://schemas.microsoft.com/office/drawing/2016/5/11/chartex" xmlns:cx6="http://schemas.microsoft.com/office/drawing/2016/5/12/chartex" xmlns:cx7="http://schemas.microsoft.com/office/drawing/2016/5/13/chartex" xmlns:cx8="http://schemas.microsoft.com/office/drawing/2016/5/14/chartex" xmlns:mc="http://schemas.openxmlformats.org/markup-compatibility/2006" xmlns:aink="http://schemas.microsoft.com/office/drawing/2016/ink" xmlns:am3d="http://schemas.microsoft.com/office/drawing/2017/model3d" xmlns:o="urn:schemas-microsoft-com:office:office" xmlns:oel="http://schemas.microsoft.com/office/2019/extlst" xmlns:r="http://schemas.openxmlformats.org/officeDocument/2006/relationships" xmlns:m="http://schemas.openxmlformats.org/officeDocument/2006/math" xmlns:v="urn:schemas-microsoft-com:vml" xmlns:wp14="http://schemas.microsoft.com/office/word/2010/wordprocessingDrawing" xmlns:wp="http://schemas.openxmlformats.org/drawingml/2006/wordprocessingDrawing" xmlns:w10="urn:schemas-microsoft-com:office:word" xmlns:w="http://schemas.openxmlformats.org/wordprocessingml/2006/main" xmlns:w14="http://schemas.microsoft.com/office/word/2010/wordml" xmlns:w15="http://schemas.microsoft.com/office/word/2012/wordml" xmlns:w16cex="http://schemas.microsoft.com/office/word/2018/wordml/cex" xmlns:w16cid="http://schemas.microsoft.com/office/word/2016/wordml/cid" xmlns:w16="http://schemas.microsoft.com/office/word/2018/wordml" xmlns:w16sdtdh="http://schemas.microsoft.com/office/word/2020/wordml/sdtdatahash" xmlns:w16se="http://schemas.microsoft.com/office/word/2015/wordml/symex" xmlns:wpg="http://schemas.microsoft.com/office/word/2010/wordprocessingGroup" xmlns:wpi="http://schemas.microsoft.com/office/word/2010/wordprocessingInk" xmlns:wne="http://schemas.microsoft.com/office/word/2006/wordml" xmlns:wps="http://schemas.microsoft.com/office/word/2010/wordprocessingShape" mc:Ignorable="w14 w15 w16se w16cid w16 w16cex w16sdtdh wp14">
   <w:p>
     <w:pPr>
       <w:keepLines/>
@@ -18351,7 +18343,7 @@
 </file>
 
 <file path=word/footer2.xml><?xml version="1.0" encoding="utf-8"?>
-<w:ftr xmlns:wpc="http://schemas.microsoft.com/office/word/2010/wordprocessingCanvas" xmlns:cx="http://schemas.microsoft.com/office/drawing/2014/chartex" xmlns:cx1="http://schemas.microsoft.com/office/drawing/2015/9/8/chartex" xmlns:cx2="http://schemas.microsoft.com/office/drawing/2015/10/21/chartex" xmlns:cx3="http://schemas.microsoft.com/office/drawing/2016/5/9/chartex" xmlns:cx4="http://schemas.microsoft.com/office/drawing/2016/5/10/chartex" xmlns:cx5="http://schemas.microsoft.com/office/drawing/2016/5/11/chartex" xmlns:cx6="http://schemas.microsoft.com/office/drawing/2016/5/12/chartex" xmlns:cx7="http://schemas.microsoft.com/office/drawing/2016/5/13/chartex" xmlns:cx8="http://schemas.microsoft.com/office/drawing/2016/5/14/chartex" xmlns:mc="http://schemas.openxmlformats.org/markup-compatibility/2006" xmlns:aink="http://schemas.microsoft.com/office/drawing/2016/ink" xmlns:am3d="http://schemas.microsoft.com/office/drawing/2017/model3d" xmlns:o="urn:schemas-microsoft-com:office:office" xmlns:r="http://schemas.openxmlformats.org/officeDocument/2006/relationships" xmlns:m="http://schemas.openxmlformats.org/officeDocument/2006/math" xmlns:v="urn:schemas-microsoft-com:vml" xmlns:wp14="http://schemas.microsoft.com/office/word/2010/wordprocessingDrawing" xmlns:wp="http://schemas.openxmlformats.org/drawingml/2006/wordprocessingDrawing" xmlns:w10="urn:schemas-microsoft-com:office:word" xmlns:w="http://schemas.openxmlformats.org/wordprocessingml/2006/main" xmlns:w14="http://schemas.microsoft.com/office/word/2010/wordml" xmlns:w15="http://schemas.microsoft.com/office/word/2012/wordml" xmlns:w16cex="http://schemas.microsoft.com/office/word/2018/wordml/cex" xmlns:w16cid="http://schemas.microsoft.com/office/word/2016/wordml/cid" xmlns:w16="http://schemas.microsoft.com/office/word/2018/wordml" xmlns:w16sdtdh="http://schemas.microsoft.com/office/word/2020/wordml/sdtdatahash" xmlns:w16se="http://schemas.microsoft.com/office/word/2015/wordml/symex" xmlns:wpg="http://schemas.microsoft.com/office/word/2010/wordprocessingGroup" xmlns:wpi="http://schemas.microsoft.com/office/word/2010/wordprocessingInk" xmlns:wne="http://schemas.microsoft.com/office/word/2006/wordml" xmlns:wps="http://schemas.microsoft.com/office/word/2010/wordprocessingShape" mc:Ignorable="w14 w15 w16se w16cid w16 w16cex w16sdtdh wp14">
+<w:ftr xmlns:wpc="http://schemas.microsoft.com/office/word/2010/wordprocessingCanvas" xmlns:cx="http://schemas.microsoft.com/office/drawing/2014/chartex" xmlns:cx1="http://schemas.microsoft.com/office/drawing/2015/9/8/chartex" xmlns:cx2="http://schemas.microsoft.com/office/drawing/2015/10/21/chartex" xmlns:cx3="http://schemas.microsoft.com/office/drawing/2016/5/9/chartex" xmlns:cx4="http://schemas.microsoft.com/office/drawing/2016/5/10/chartex" xmlns:cx5="http://schemas.microsoft.com/office/drawing/2016/5/11/chartex" xmlns:cx6="http://schemas.microsoft.com/office/drawing/2016/5/12/chartex" xmlns:cx7="http://schemas.microsoft.com/office/drawing/2016/5/13/chartex" xmlns:cx8="http://schemas.microsoft.com/office/drawing/2016/5/14/chartex" xmlns:mc="http://schemas.openxmlformats.org/markup-compatibility/2006" xmlns:aink="http://schemas.microsoft.com/office/drawing/2016/ink" xmlns:am3d="http://schemas.microsoft.com/office/drawing/2017/model3d" xmlns:o="urn:schemas-microsoft-com:office:office" xmlns:oel="http://schemas.microsoft.com/office/2019/extlst" xmlns:r="http://schemas.openxmlformats.org/officeDocument/2006/relationships" xmlns:m="http://schemas.openxmlformats.org/officeDocument/2006/math" xmlns:v="urn:schemas-microsoft-com:vml" xmlns:wp14="http://schemas.microsoft.com/office/word/2010/wordprocessingDrawing" xmlns:wp="http://schemas.openxmlformats.org/drawingml/2006/wordprocessingDrawing" xmlns:w10="urn:schemas-microsoft-com:office:word" xmlns:w="http://schemas.openxmlformats.org/wordprocessingml/2006/main" xmlns:w14="http://schemas.microsoft.com/office/word/2010/wordml" xmlns:w15="http://schemas.microsoft.com/office/word/2012/wordml" xmlns:w16cex="http://schemas.microsoft.com/office/word/2018/wordml/cex" xmlns:w16cid="http://schemas.microsoft.com/office/word/2016/wordml/cid" xmlns:w16="http://schemas.microsoft.com/office/word/2018/wordml" xmlns:w16sdtdh="http://schemas.microsoft.com/office/word/2020/wordml/sdtdatahash" xmlns:w16se="http://schemas.microsoft.com/office/word/2015/wordml/symex" xmlns:wpg="http://schemas.microsoft.com/office/word/2010/wordprocessingGroup" xmlns:wpi="http://schemas.microsoft.com/office/word/2010/wordprocessingInk" xmlns:wne="http://schemas.microsoft.com/office/word/2006/wordml" xmlns:wps="http://schemas.microsoft.com/office/word/2010/wordprocessingShape" mc:Ignorable="w14 w15 w16se w16cid w16 w16cex w16sdtdh wp14">
   <w:p>
     <w:pPr>
       <w:keepLines/>
@@ -18414,7 +18406,7 @@
 </file>
 
 <file path=word/footnotes.xml><?xml version="1.0" encoding="utf-8"?>
-<w:footnotes xmlns:wpc="http://schemas.microsoft.com/office/word/2010/wordprocessingCanvas" xmlns:cx="http://schemas.microsoft.com/office/drawing/2014/chartex" xmlns:cx1="http://schemas.microsoft.com/office/drawing/2015/9/8/chartex" xmlns:cx2="http://schemas.microsoft.com/office/drawing/2015/10/21/chartex" xmlns:cx3="http://schemas.microsoft.com/office/drawing/2016/5/9/chartex" xmlns:cx4="http://schemas.microsoft.com/office/drawing/2016/5/10/chartex" xmlns:cx5="http://schemas.microsoft.com/office/drawing/2016/5/11/chartex" xmlns:cx6="http://schemas.microsoft.com/office/drawing/2016/5/12/chartex" xmlns:cx7="http://schemas.microsoft.com/office/drawing/2016/5/13/chartex" xmlns:cx8="http://schemas.microsoft.com/office/drawing/2016/5/14/chartex" xmlns:mc="http://schemas.openxmlformats.org/markup-compatibility/2006" xmlns:aink="http://schemas.microsoft.com/office/drawing/2016/ink" xmlns:am3d="http://schemas.microsoft.com/office/drawing/2017/model3d" xmlns:o="urn:schemas-microsoft-com:office:office" xmlns:r="http://schemas.openxmlformats.org/officeDocument/2006/relationships" xmlns:m="http://schemas.openxmlformats.org/officeDocument/2006/math" xmlns:v="urn:schemas-microsoft-com:vml" xmlns:wp14="http://schemas.microsoft.com/office/word/2010/wordprocessingDrawing" xmlns:wp="http://schemas.openxmlformats.org/drawingml/2006/wordprocessingDrawing" xmlns:w10="urn:schemas-microsoft-com:office:word" xmlns:w="http://schemas.openxmlformats.org/wordprocessingml/2006/main" xmlns:w14="http://schemas.microsoft.com/office/word/2010/wordml" xmlns:w15="http://schemas.microsoft.com/office/word/2012/wordml" xmlns:w16cex="http://schemas.microsoft.com/office/word/2018/wordml/cex" xmlns:w16cid="http://schemas.microsoft.com/office/word/2016/wordml/cid" xmlns:w16="http://schemas.microsoft.com/office/word/2018/wordml" xmlns:w16sdtdh="http://schemas.microsoft.com/office/word/2020/wordml/sdtdatahash" xmlns:w16se="http://schemas.microsoft.com/office/word/2015/wordml/symex" xmlns:wpg="http://schemas.microsoft.com/office/word/2010/wordprocessingGroup" xmlns:wpi="http://schemas.microsoft.com/office/word/2010/wordprocessingInk" xmlns:wne="http://schemas.microsoft.com/office/word/2006/wordml" xmlns:wps="http://schemas.microsoft.com/office/word/2010/wordprocessingShape" mc:Ignorable="w14 w15 w16se w16cid w16 w16cex w16sdtdh wp14">
+<w:footnotes xmlns:wpc="http://schemas.microsoft.com/office/word/2010/wordprocessingCanvas" xmlns:cx="http://schemas.microsoft.com/office/drawing/2014/chartex" xmlns:cx1="http://schemas.microsoft.com/office/drawing/2015/9/8/chartex" xmlns:cx2="http://schemas.microsoft.com/office/drawing/2015/10/21/chartex" xmlns:cx3="http://schemas.microsoft.com/office/drawing/2016/5/9/chartex" xmlns:cx4="http://schemas.microsoft.com/office/drawing/2016/5/10/chartex" xmlns:cx5="http://schemas.microsoft.com/office/drawing/2016/5/11/chartex" xmlns:cx6="http://schemas.microsoft.com/office/drawing/2016/5/12/chartex" xmlns:cx7="http://schemas.microsoft.com/office/drawing/2016/5/13/chartex" xmlns:cx8="http://schemas.microsoft.com/office/drawing/2016/5/14/chartex" xmlns:mc="http://schemas.openxmlformats.org/markup-compatibility/2006" xmlns:aink="http://schemas.microsoft.com/office/drawing/2016/ink" xmlns:am3d="http://schemas.microsoft.com/office/drawing/2017/model3d" xmlns:o="urn:schemas-microsoft-com:office:office" xmlns:oel="http://schemas.microsoft.com/office/2019/extlst" xmlns:r="http://schemas.openxmlformats.org/officeDocument/2006/relationships" xmlns:m="http://schemas.openxmlformats.org/officeDocument/2006/math" xmlns:v="urn:schemas-microsoft-com:vml" xmlns:wp14="http://schemas.microsoft.com/office/word/2010/wordprocessingDrawing" xmlns:wp="http://schemas.openxmlformats.org/drawingml/2006/wordprocessingDrawing" xmlns:w10="urn:schemas-microsoft-com:office:word" xmlns:w="http://schemas.openxmlformats.org/wordprocessingml/2006/main" xmlns:w14="http://schemas.microsoft.com/office/word/2010/wordml" xmlns:w15="http://schemas.microsoft.com/office/word/2012/wordml" xmlns:w16cex="http://schemas.microsoft.com/office/word/2018/wordml/cex" xmlns:w16cid="http://schemas.microsoft.com/office/word/2016/wordml/cid" xmlns:w16="http://schemas.microsoft.com/office/word/2018/wordml" xmlns:w16sdtdh="http://schemas.microsoft.com/office/word/2020/wordml/sdtdatahash" xmlns:w16se="http://schemas.microsoft.com/office/word/2015/wordml/symex" xmlns:wpg="http://schemas.microsoft.com/office/word/2010/wordprocessingGroup" xmlns:wpi="http://schemas.microsoft.com/office/word/2010/wordprocessingInk" xmlns:wne="http://schemas.microsoft.com/office/word/2006/wordml" xmlns:wps="http://schemas.microsoft.com/office/word/2010/wordprocessingShape" mc:Ignorable="w14 w15 w16se w16cid w16 w16cex w16sdtdh wp14">
   <w:footnote w:type="separator" w:id="-1">
     <w:p>
       <w:r>
@@ -18433,7 +18425,7 @@
 </file>
 
 <file path=word/header1.xml><?xml version="1.0" encoding="utf-8"?>
-<w:hdr xmlns:wpc="http://schemas.microsoft.com/office/word/2010/wordprocessingCanvas" xmlns:cx="http://schemas.microsoft.com/office/drawing/2014/chartex" xmlns:cx1="http://schemas.microsoft.com/office/drawing/2015/9/8/chartex" xmlns:cx2="http://schemas.microsoft.com/office/drawing/2015/10/21/chartex" xmlns:cx3="http://schemas.microsoft.com/office/drawing/2016/5/9/chartex" xmlns:cx4="http://schemas.microsoft.com/office/drawing/2016/5/10/chartex" xmlns:cx5="http://schemas.microsoft.com/office/drawing/2016/5/11/chartex" xmlns:cx6="http://schemas.microsoft.com/office/drawing/2016/5/12/chartex" xmlns:cx7="http://schemas.microsoft.com/office/drawing/2016/5/13/chartex" xmlns:cx8="http://schemas.microsoft.com/office/drawing/2016/5/14/chartex" xmlns:mc="http://schemas.openxmlformats.org/markup-compatibility/2006" xmlns:aink="http://schemas.microsoft.com/office/drawing/2016/ink" xmlns:am3d="http://schemas.microsoft.com/office/drawing/2017/model3d" xmlns:o="urn:schemas-microsoft-com:office:office" xmlns:r="http://schemas.openxmlformats.org/officeDocument/2006/relationships" xmlns:m="http://schemas.openxmlformats.org/officeDocument/2006/math" xmlns:v="urn:schemas-microsoft-com:vml" xmlns:wp14="http://schemas.microsoft.com/office/word/2010/wordprocessingDrawing" xmlns:wp="http://schemas.openxmlformats.org/drawingml/2006/wordprocessingDrawing" xmlns:w10="urn:schemas-microsoft-com:office:word" xmlns:w="http://schemas.openxmlformats.org/wordprocessingml/2006/main" xmlns:w14="http://schemas.microsoft.com/office/word/2010/wordml" xmlns:w15="http://schemas.microsoft.com/office/word/2012/wordml" xmlns:w16cex="http://schemas.microsoft.com/office/word/2018/wordml/cex" xmlns:w16cid="http://schemas.microsoft.com/office/word/2016/wordml/cid" xmlns:w16="http://schemas.microsoft.com/office/word/2018/wordml" xmlns:w16sdtdh="http://schemas.microsoft.com/office/word/2020/wordml/sdtdatahash" xmlns:w16se="http://schemas.microsoft.com/office/word/2015/wordml/symex" xmlns:wpg="http://schemas.microsoft.com/office/word/2010/wordprocessingGroup" xmlns:wpi="http://schemas.microsoft.com/office/word/2010/wordprocessingInk" xmlns:wne="http://schemas.microsoft.com/office/word/2006/wordml" xmlns:wps="http://schemas.microsoft.com/office/word/2010/wordprocessingShape" mc:Ignorable="w14 w15 w16se w16cid w16 w16cex w16sdtdh wp14">
+<w:hdr xmlns:wpc="http://schemas.microsoft.com/office/word/2010/wordprocessingCanvas" xmlns:cx="http://schemas.microsoft.com/office/drawing/2014/chartex" xmlns:cx1="http://schemas.microsoft.com/office/drawing/2015/9/8/chartex" xmlns:cx2="http://schemas.microsoft.com/office/drawing/2015/10/21/chartex" xmlns:cx3="http://schemas.microsoft.com/office/drawing/2016/5/9/chartex" xmlns:cx4="http://schemas.microsoft.com/office/drawing/2016/5/10/chartex" xmlns:cx5="http://schemas.microsoft.com/office/drawing/2016/5/11/chartex" xmlns:cx6="http://schemas.microsoft.com/office/drawing/2016/5/12/chartex" xmlns:cx7="http://schemas.microsoft.com/office/drawing/2016/5/13/chartex" xmlns:cx8="http://schemas.microsoft.com/office/drawing/2016/5/14/chartex" xmlns:mc="http://schemas.openxmlformats.org/markup-compatibility/2006" xmlns:aink="http://schemas.microsoft.com/office/drawing/2016/ink" xmlns:am3d="http://schemas.microsoft.com/office/drawing/2017/model3d" xmlns:o="urn:schemas-microsoft-com:office:office" xmlns:oel="http://schemas.microsoft.com/office/2019/extlst" xmlns:r="http://schemas.openxmlformats.org/officeDocument/2006/relationships" xmlns:m="http://schemas.openxmlformats.org/officeDocument/2006/math" xmlns:v="urn:schemas-microsoft-com:vml" xmlns:wp14="http://schemas.microsoft.com/office/word/2010/wordprocessingDrawing" xmlns:wp="http://schemas.openxmlformats.org/drawingml/2006/wordprocessingDrawing" xmlns:w10="urn:schemas-microsoft-com:office:word" xmlns:w="http://schemas.openxmlformats.org/wordprocessingml/2006/main" xmlns:w14="http://schemas.microsoft.com/office/word/2010/wordml" xmlns:w15="http://schemas.microsoft.com/office/word/2012/wordml" xmlns:w16cex="http://schemas.microsoft.com/office/word/2018/wordml/cex" xmlns:w16cid="http://schemas.microsoft.com/office/word/2016/wordml/cid" xmlns:w16="http://schemas.microsoft.com/office/word/2018/wordml" xmlns:w16sdtdh="http://schemas.microsoft.com/office/word/2020/wordml/sdtdatahash" xmlns:w16se="http://schemas.microsoft.com/office/word/2015/wordml/symex" xmlns:wpg="http://schemas.microsoft.com/office/word/2010/wordprocessingGroup" xmlns:wpi="http://schemas.microsoft.com/office/word/2010/wordprocessingInk" xmlns:wne="http://schemas.microsoft.com/office/word/2006/wordml" xmlns:wps="http://schemas.microsoft.com/office/word/2010/wordprocessingShape" mc:Ignorable="w14 w15 w16se w16cid w16 w16cex w16sdtdh wp14">
   <w:p>
     <w:pPr>
       <w:pBdr>
@@ -18474,7 +18466,7 @@
 </file>
 
 <file path=word/header2.xml><?xml version="1.0" encoding="utf-8"?>
-<w:hdr xmlns:wpc="http://schemas.microsoft.com/office/word/2010/wordprocessingCanvas" xmlns:cx="http://schemas.microsoft.com/office/drawing/2014/chartex" xmlns:cx1="http://schemas.microsoft.com/office/drawing/2015/9/8/chartex" xmlns:cx2="http://schemas.microsoft.com/office/drawing/2015/10/21/chartex" xmlns:cx3="http://schemas.microsoft.com/office/drawing/2016/5/9/chartex" xmlns:cx4="http://schemas.microsoft.com/office/drawing/2016/5/10/chartex" xmlns:cx5="http://schemas.microsoft.com/office/drawing/2016/5/11/chartex" xmlns:cx6="http://schemas.microsoft.com/office/drawing/2016/5/12/chartex" xmlns:cx7="http://schemas.microsoft.com/office/drawing/2016/5/13/chartex" xmlns:cx8="http://schemas.microsoft.com/office/drawing/2016/5/14/chartex" xmlns:mc="http://schemas.openxmlformats.org/markup-compatibility/2006" xmlns:aink="http://schemas.microsoft.com/office/drawing/2016/ink" xmlns:am3d="http://schemas.microsoft.com/office/drawing/2017/model3d" xmlns:o="urn:schemas-microsoft-com:office:office" xmlns:r="http://schemas.openxmlformats.org/officeDocument/2006/relationships" xmlns:m="http://schemas.openxmlformats.org/officeDocument/2006/math" xmlns:v="urn:schemas-microsoft-com:vml" xmlns:wp14="http://schemas.microsoft.com/office/word/2010/wordprocessingDrawing" xmlns:wp="http://schemas.openxmlformats.org/drawingml/2006/wordprocessingDrawing" xmlns:w10="urn:schemas-microsoft-com:office:word" xmlns:w="http://schemas.openxmlformats.org/wordprocessingml/2006/main" xmlns:w14="http://schemas.microsoft.com/office/word/2010/wordml" xmlns:w15="http://schemas.microsoft.com/office/word/2012/wordml" xmlns:w16cex="http://schemas.microsoft.com/office/word/2018/wordml/cex" xmlns:w16cid="http://schemas.microsoft.com/office/word/2016/wordml/cid" xmlns:w16="http://schemas.microsoft.com/office/word/2018/wordml" xmlns:w16sdtdh="http://schemas.microsoft.com/office/word/2020/wordml/sdtdatahash" xmlns:w16se="http://schemas.microsoft.com/office/word/2015/wordml/symex" xmlns:wpg="http://schemas.microsoft.com/office/word/2010/wordprocessingGroup" xmlns:wpi="http://schemas.microsoft.com/office/word/2010/wordprocessingInk" xmlns:wne="http://schemas.microsoft.com/office/word/2006/wordml" xmlns:wps="http://schemas.microsoft.com/office/word/2010/wordprocessingShape" mc:Ignorable="w14 w15 w16se w16cid w16 w16cex w16sdtdh wp14">
+<w:hdr xmlns:wpc="http://schemas.microsoft.com/office/word/2010/wordprocessingCanvas" xmlns:cx="http://schemas.microsoft.com/office/drawing/2014/chartex" xmlns:cx1="http://schemas.microsoft.com/office/drawing/2015/9/8/chartex" xmlns:cx2="http://schemas.microsoft.com/office/drawing/2015/10/21/chartex" xmlns:cx3="http://schemas.microsoft.com/office/drawing/2016/5/9/chartex" xmlns:cx4="http://schemas.microsoft.com/office/drawing/2016/5/10/chartex" xmlns:cx5="http://schemas.microsoft.com/office/drawing/2016/5/11/chartex" xmlns:cx6="http://schemas.microsoft.com/office/drawing/2016/5/12/chartex" xmlns:cx7="http://schemas.microsoft.com/office/drawing/2016/5/13/chartex" xmlns:cx8="http://schemas.microsoft.com/office/drawing/2016/5/14/chartex" xmlns:mc="http://schemas.openxmlformats.org/markup-compatibility/2006" xmlns:aink="http://schemas.microsoft.com/office/drawing/2016/ink" xmlns:am3d="http://schemas.microsoft.com/office/drawing/2017/model3d" xmlns:o="urn:schemas-microsoft-com:office:office" xmlns:oel="http://schemas.microsoft.com/office/2019/extlst" xmlns:r="http://schemas.openxmlformats.org/officeDocument/2006/relationships" xmlns:m="http://schemas.openxmlformats.org/officeDocument/2006/math" xmlns:v="urn:schemas-microsoft-com:vml" xmlns:wp14="http://schemas.microsoft.com/office/word/2010/wordprocessingDrawing" xmlns:wp="http://schemas.openxmlformats.org/drawingml/2006/wordprocessingDrawing" xmlns:w10="urn:schemas-microsoft-com:office:word" xmlns:w="http://schemas.openxmlformats.org/wordprocessingml/2006/main" xmlns:w14="http://schemas.microsoft.com/office/word/2010/wordml" xmlns:w15="http://schemas.microsoft.com/office/word/2012/wordml" xmlns:w16cex="http://schemas.microsoft.com/office/word/2018/wordml/cex" xmlns:w16cid="http://schemas.microsoft.com/office/word/2016/wordml/cid" xmlns:w16="http://schemas.microsoft.com/office/word/2018/wordml" xmlns:w16sdtdh="http://schemas.microsoft.com/office/word/2020/wordml/sdtdatahash" xmlns:w16se="http://schemas.microsoft.com/office/word/2015/wordml/symex" xmlns:wpg="http://schemas.microsoft.com/office/word/2010/wordprocessingGroup" xmlns:wpi="http://schemas.microsoft.com/office/word/2010/wordprocessingInk" xmlns:wne="http://schemas.microsoft.com/office/word/2006/wordml" xmlns:wps="http://schemas.microsoft.com/office/word/2010/wordprocessingShape" mc:Ignorable="w14 w15 w16se w16cid w16 w16cex w16sdtdh wp14">
   <w:p>
     <w:pPr>
       <w:pBdr>
@@ -18523,7 +18515,7 @@
 </file>
 
 <file path=word/numbering.xml><?xml version="1.0" encoding="utf-8"?>
-<w:numbering xmlns:wpc="http://schemas.microsoft.com/office/word/2010/wordprocessingCanvas" xmlns:cx="http://schemas.microsoft.com/office/drawing/2014/chartex" xmlns:cx1="http://schemas.microsoft.com/office/drawing/2015/9/8/chartex" xmlns:cx2="http://schemas.microsoft.com/office/drawing/2015/10/21/chartex" xmlns:cx3="http://schemas.microsoft.com/office/drawing/2016/5/9/chartex" xmlns:cx4="http://schemas.microsoft.com/office/drawing/2016/5/10/chartex" xmlns:cx5="http://schemas.microsoft.com/office/drawing/2016/5/11/chartex" xmlns:cx6="http://schemas.microsoft.com/office/drawing/2016/5/12/chartex" xmlns:cx7="http://schemas.microsoft.com/office/drawing/2016/5/13/chartex" xmlns:cx8="http://schemas.microsoft.com/office/drawing/2016/5/14/chartex" xmlns:mc="http://schemas.openxmlformats.org/markup-compatibility/2006" xmlns:aink="http://schemas.microsoft.com/office/drawing/2016/ink" xmlns:am3d="http://schemas.microsoft.com/office/drawing/2017/model3d" xmlns:o="urn:schemas-microsoft-com:office:office" xmlns:r="http://schemas.openxmlformats.org/officeDocument/2006/relationships" xmlns:m="http://schemas.openxmlformats.org/officeDocument/2006/math" xmlns:v="urn:schemas-microsoft-com:vml" xmlns:wp14="http://schemas.microsoft.com/office/word/2010/wordprocessingDrawing" xmlns:wp="http://schemas.openxmlformats.org/drawingml/2006/wordprocessingDrawing" xmlns:w10="urn:schemas-microsoft-com:office:word" xmlns:w="http://schemas.openxmlformats.org/wordprocessingml/2006/main" xmlns:w14="http://schemas.microsoft.com/office/word/2010/wordml" xmlns:w15="http://schemas.microsoft.com/office/word/2012/wordml" xmlns:w16cex="http://schemas.microsoft.com/office/word/2018/wordml/cex" xmlns:w16cid="http://schemas.microsoft.com/office/word/2016/wordml/cid" xmlns:w16="http://schemas.microsoft.com/office/word/2018/wordml" xmlns:w16sdtdh="http://schemas.microsoft.com/office/word/2020/wordml/sdtdatahash" xmlns:w16se="http://schemas.microsoft.com/office/word/2015/wordml/symex" xmlns:wpg="http://schemas.microsoft.com/office/word/2010/wordprocessingGroup" xmlns:wpi="http://schemas.microsoft.com/office/word/2010/wordprocessingInk" xmlns:wne="http://schemas.microsoft.com/office/word/2006/wordml" xmlns:wps="http://schemas.microsoft.com/office/word/2010/wordprocessingShape" mc:Ignorable="w14 w15 w16se w16cid w16 w16cex w16sdtdh wp14">
+<w:numbering xmlns:wpc="http://schemas.microsoft.com/office/word/2010/wordprocessingCanvas" xmlns:cx="http://schemas.microsoft.com/office/drawing/2014/chartex" xmlns:cx1="http://schemas.microsoft.com/office/drawing/2015/9/8/chartex" xmlns:cx2="http://schemas.microsoft.com/office/drawing/2015/10/21/chartex" xmlns:cx3="http://schemas.microsoft.com/office/drawing/2016/5/9/chartex" xmlns:cx4="http://schemas.microsoft.com/office/drawing/2016/5/10/chartex" xmlns:cx5="http://schemas.microsoft.com/office/drawing/2016/5/11/chartex" xmlns:cx6="http://schemas.microsoft.com/office/drawing/2016/5/12/chartex" xmlns:cx7="http://schemas.microsoft.com/office/drawing/2016/5/13/chartex" xmlns:cx8="http://schemas.microsoft.com/office/drawing/2016/5/14/chartex" xmlns:mc="http://schemas.openxmlformats.org/markup-compatibility/2006" xmlns:aink="http://schemas.microsoft.com/office/drawing/2016/ink" xmlns:am3d="http://schemas.microsoft.com/office/drawing/2017/model3d" xmlns:o="urn:schemas-microsoft-com:office:office" xmlns:oel="http://schemas.microsoft.com/office/2019/extlst" xmlns:r="http://schemas.openxmlformats.org/officeDocument/2006/relationships" xmlns:m="http://schemas.openxmlformats.org/officeDocument/2006/math" xmlns:v="urn:schemas-microsoft-com:vml" xmlns:wp14="http://schemas.microsoft.com/office/word/2010/wordprocessingDrawing" xmlns:wp="http://schemas.openxmlformats.org/drawingml/2006/wordprocessingDrawing" xmlns:w10="urn:schemas-microsoft-com:office:word" xmlns:w="http://schemas.openxmlformats.org/wordprocessingml/2006/main" xmlns:w14="http://schemas.microsoft.com/office/word/2010/wordml" xmlns:w15="http://schemas.microsoft.com/office/word/2012/wordml" xmlns:w16cex="http://schemas.microsoft.com/office/word/2018/wordml/cex" xmlns:w16cid="http://schemas.microsoft.com/office/word/2016/wordml/cid" xmlns:w16="http://schemas.microsoft.com/office/word/2018/wordml" xmlns:w16sdtdh="http://schemas.microsoft.com/office/word/2020/wordml/sdtdatahash" xmlns:w16se="http://schemas.microsoft.com/office/word/2015/wordml/symex" xmlns:wpg="http://schemas.microsoft.com/office/word/2010/wordprocessingGroup" xmlns:wpi="http://schemas.microsoft.com/office/word/2010/wordprocessingInk" xmlns:wne="http://schemas.microsoft.com/office/word/2006/wordml" xmlns:wps="http://schemas.microsoft.com/office/word/2010/wordprocessingShape" mc:Ignorable="w14 w15 w16se w16cid w16 w16cex w16sdtdh wp14">
   <w:abstractNum w:abstractNumId="0" w15:restartNumberingAfterBreak="0">
     <w:nsid w:val="013326A0"/>
     <w:multiLevelType w:val="hybridMultilevel"/>
@@ -21252,91 +21244,91 @@
       </w:rPr>
     </w:lvl>
   </w:abstractNum>
-  <w:num w:numId="1">
+  <w:num w:numId="1" w16cid:durableId="608125941">
     <w:abstractNumId w:val="2"/>
   </w:num>
-  <w:num w:numId="2">
+  <w:num w:numId="2" w16cid:durableId="410658599">
     <w:abstractNumId w:val="17"/>
   </w:num>
-  <w:num w:numId="3">
+  <w:num w:numId="3" w16cid:durableId="1001930507">
     <w:abstractNumId w:val="11"/>
   </w:num>
-  <w:num w:numId="4">
+  <w:num w:numId="4" w16cid:durableId="1433282563">
     <w:abstractNumId w:val="5"/>
   </w:num>
-  <w:num w:numId="5">
+  <w:num w:numId="5" w16cid:durableId="2134015743">
     <w:abstractNumId w:val="13"/>
   </w:num>
-  <w:num w:numId="6">
+  <w:num w:numId="6" w16cid:durableId="1382749067">
     <w:abstractNumId w:val="0"/>
   </w:num>
-  <w:num w:numId="7">
+  <w:num w:numId="7" w16cid:durableId="1836218779">
     <w:abstractNumId w:val="4"/>
   </w:num>
-  <w:num w:numId="8">
+  <w:num w:numId="8" w16cid:durableId="469372767">
     <w:abstractNumId w:val="23"/>
   </w:num>
-  <w:num w:numId="9">
+  <w:num w:numId="9" w16cid:durableId="387148024">
     <w:abstractNumId w:val="6"/>
   </w:num>
-  <w:num w:numId="10">
+  <w:num w:numId="10" w16cid:durableId="1226263497">
     <w:abstractNumId w:val="1"/>
   </w:num>
-  <w:num w:numId="11">
+  <w:num w:numId="11" w16cid:durableId="36661778">
     <w:abstractNumId w:val="10"/>
   </w:num>
-  <w:num w:numId="12">
+  <w:num w:numId="12" w16cid:durableId="1761951112">
     <w:abstractNumId w:val="2"/>
   </w:num>
-  <w:num w:numId="13">
+  <w:num w:numId="13" w16cid:durableId="473564721">
     <w:abstractNumId w:val="2"/>
   </w:num>
-  <w:num w:numId="14">
+  <w:num w:numId="14" w16cid:durableId="1290553309">
     <w:abstractNumId w:val="24"/>
   </w:num>
-  <w:num w:numId="15">
+  <w:num w:numId="15" w16cid:durableId="1935363192">
     <w:abstractNumId w:val="7"/>
   </w:num>
-  <w:num w:numId="16">
+  <w:num w:numId="16" w16cid:durableId="1840610061">
     <w:abstractNumId w:val="14"/>
   </w:num>
-  <w:num w:numId="17">
+  <w:num w:numId="17" w16cid:durableId="56246364">
     <w:abstractNumId w:val="15"/>
   </w:num>
-  <w:num w:numId="18">
+  <w:num w:numId="18" w16cid:durableId="56707247">
     <w:abstractNumId w:val="8"/>
   </w:num>
-  <w:num w:numId="19">
+  <w:num w:numId="19" w16cid:durableId="2023047079">
     <w:abstractNumId w:val="2"/>
   </w:num>
-  <w:num w:numId="20">
+  <w:num w:numId="20" w16cid:durableId="227031574">
     <w:abstractNumId w:val="20"/>
   </w:num>
-  <w:num w:numId="21">
+  <w:num w:numId="21" w16cid:durableId="1394355643">
     <w:abstractNumId w:val="9"/>
   </w:num>
-  <w:num w:numId="22">
+  <w:num w:numId="22" w16cid:durableId="435712899">
     <w:abstractNumId w:val="3"/>
   </w:num>
-  <w:num w:numId="23">
+  <w:num w:numId="23" w16cid:durableId="736053835">
     <w:abstractNumId w:val="22"/>
   </w:num>
-  <w:num w:numId="24">
+  <w:num w:numId="24" w16cid:durableId="1365204442">
     <w:abstractNumId w:val="12"/>
   </w:num>
-  <w:num w:numId="25">
+  <w:num w:numId="25" w16cid:durableId="1320305491">
     <w:abstractNumId w:val="18"/>
   </w:num>
-  <w:num w:numId="26">
+  <w:num w:numId="26" w16cid:durableId="1901138406">
     <w:abstractNumId w:val="16"/>
   </w:num>
-  <w:num w:numId="27">
+  <w:num w:numId="27" w16cid:durableId="157163256">
     <w:abstractNumId w:val="19"/>
   </w:num>
-  <w:num w:numId="28">
+  <w:num w:numId="28" w16cid:durableId="684668584">
     <w:abstractNumId w:val="22"/>
   </w:num>
-  <w:num w:numId="29">
+  <w:num w:numId="29" w16cid:durableId="101924787">
     <w:abstractNumId w:val="21"/>
   </w:num>
   <w:numIdMacAtCleanup w:val="10"/>
@@ -23251,28 +23243,28 @@
 </file>
 
 <file path=customXml/item1.xml><?xml version="1.0" encoding="utf-8"?>
+<b:Sources xmlns:b="http://schemas.openxmlformats.org/officeDocument/2006/bibliography" xmlns="http://schemas.openxmlformats.org/officeDocument/2006/bibliography" SelectedStyle="\APA.XSL" StyleName="APA"/>
+</file>
+
+<file path=customXml/item2.xml><?xml version="1.0" encoding="utf-8"?>
 <go:gDocsCustomXmlDataStorage xmlns:go="http://customooxmlschemas.google.com/" xmlns:r="http://schemas.openxmlformats.org/officeDocument/2006/relationships">
   <go:docsCustomData xmlns:go="http://customooxmlschemas.google.com/" roundtripDataSignature="AMtx7mhr8fJpXyXGw+943AqUFmYJYKlTeA==">AMUW2mWvv+HMmybsHL7/pQVRgp4by+7nN37TfU3MU+gZCRA3Ih5YYdxjAC1oa1p1/2pUxY7a1vxHe4OUHtSIBFH4fHSlzusAv47ms/e518+uEaCPTunKtOL66wXeqaf8w3DB1HIzj5gmHKUtSYfIbBa/aIfZpwkfMMQwuAk8RpnElM+TxjaLwsQnJcVgAPJCffkRxKkdMYf+AZdcw9cWO4kKxXE59K4MIIkGW66ZrczWiqrVDysa2W4kT6yxYg58f90BiY93MAOptp6fpvzJjoy5eb5nHxzZGKHzEWvR1sg1AdnumB4DFxbVwQKxvKkjfBOWKMPVxcXIzTLq1mY8i0AhUkBNZTYmlf+SOCauyTaCKRvMXJmwCZu3pL/GNJrhQWQMzMu9i0mNo4+/CjlBO46BamsXTNZLWg==</go:docsCustomData>
 </go:gDocsCustomXmlDataStorage>
 </file>
 
-<file path=customXml/item2.xml><?xml version="1.0" encoding="utf-8"?>
-<b:Sources xmlns:b="http://schemas.openxmlformats.org/officeDocument/2006/bibliography" xmlns="http://schemas.openxmlformats.org/officeDocument/2006/bibliography" SelectedStyle="\APA.XSL" StyleName="APA"/>
+<file path=customXml/itemProps1.xml><?xml version="1.0" encoding="utf-8"?>
+<ds:datastoreItem xmlns:ds="http://schemas.openxmlformats.org/officeDocument/2006/customXml" ds:itemID="{F2DDE5E6-1BC2-4493-9C2E-A764C52C0B6D}">
+  <ds:schemaRefs>
+    <ds:schemaRef ds:uri="http://schemas.openxmlformats.org/officeDocument/2006/bibliography"/>
+  </ds:schemaRefs>
+</ds:datastoreItem>
 </file>
 
-<file path=customXml/itemProps1.xml><?xml version="1.0" encoding="utf-8"?>
+<file path=customXml/itemProps2.xml><?xml version="1.0" encoding="utf-8"?>
 <ds:datastoreItem xmlns:ds="http://schemas.openxmlformats.org/officeDocument/2006/customXml" ds:itemID="{11111111-1234-1234-1234-123412341234}">
   <ds:schemaRefs>
     <ds:schemaRef ds:uri="http://customooxmlschemas.google.com/"/>
     <ds:schemaRef ds:uri="http://schemas.openxmlformats.org/officeDocument/2006/relationships"/>
   </ds:schemaRefs>
 </ds:datastoreItem>
-</file>
-
-<file path=customXml/itemProps2.xml><?xml version="1.0" encoding="utf-8"?>
-<ds:datastoreItem xmlns:ds="http://schemas.openxmlformats.org/officeDocument/2006/customXml" ds:itemID="{F2DDE5E6-1BC2-4493-9C2E-A764C52C0B6D}">
-  <ds:schemaRefs>
-    <ds:schemaRef ds:uri="http://schemas.openxmlformats.org/officeDocument/2006/bibliography"/>
-  </ds:schemaRefs>
-</ds:datastoreItem>
 </file>
</xml_diff>